<commit_message>
changes done upto 18
</commit_message>
<xml_diff>
--- a/Notes/18 Formik Component & Validation State/React-18.docx
+++ b/Notes/18 Formik Component & Validation State/React-18.docx
@@ -1,6 +1,6 @@
 
 <file path=word/document.xml><?xml version="1.0" encoding="utf-8"?>
-<w:document xmlns:wpc="http://schemas.microsoft.com/office/word/2010/wordprocessingCanvas" xmlns:cx="http://schemas.microsoft.com/office/drawing/2014/chartex" xmlns:cx1="http://schemas.microsoft.com/office/drawing/2015/9/8/chartex" xmlns:cx2="http://schemas.microsoft.com/office/drawing/2015/10/21/chartex" xmlns:cx3="http://schemas.microsoft.com/office/drawing/2016/5/9/chartex" xmlns:cx4="http://schemas.microsoft.com/office/drawing/2016/5/10/chartex" xmlns:cx5="http://schemas.microsoft.com/office/drawing/2016/5/11/chartex" xmlns:cx6="http://schemas.microsoft.com/office/drawing/2016/5/12/chartex" xmlns:cx7="http://schemas.microsoft.com/office/drawing/2016/5/13/chartex" xmlns:cx8="http://schemas.microsoft.com/office/drawing/2016/5/14/chartex" xmlns:mc="http://schemas.openxmlformats.org/markup-compatibility/2006" xmlns:aink="http://schemas.microsoft.com/office/drawing/2016/ink" xmlns:am3d="http://schemas.microsoft.com/office/drawing/2017/model3d" xmlns:o="urn:schemas-microsoft-com:office:office" xmlns:oel="http://schemas.microsoft.com/office/2019/extlst" xmlns:r="http://schemas.openxmlformats.org/officeDocument/2006/relationships" xmlns:m="http://schemas.openxmlformats.org/officeDocument/2006/math" xmlns:v="urn:schemas-microsoft-com:vml" xmlns:wp14="http://schemas.microsoft.com/office/word/2010/wordprocessingDrawing" xmlns:wp="http://schemas.openxmlformats.org/drawingml/2006/wordprocessingDrawing" xmlns:w10="urn:schemas-microsoft-com:office:word" xmlns:w="http://schemas.openxmlformats.org/wordprocessingml/2006/main" xmlns:w14="http://schemas.microsoft.com/office/word/2010/wordml" xmlns:w15="http://schemas.microsoft.com/office/word/2012/wordml" xmlns:w16cex="http://schemas.microsoft.com/office/word/2018/wordml/cex" xmlns:w16cid="http://schemas.microsoft.com/office/word/2016/wordml/cid" xmlns:w16="http://schemas.microsoft.com/office/word/2018/wordml" xmlns:w16du="http://schemas.microsoft.com/office/word/2023/wordml/word16du" xmlns:w16sdtdh="http://schemas.microsoft.com/office/word/2020/wordml/sdtdatahash" xmlns:w16se="http://schemas.microsoft.com/office/word/2015/wordml/symex" xmlns:wpg="http://schemas.microsoft.com/office/word/2010/wordprocessingGroup" xmlns:wpi="http://schemas.microsoft.com/office/word/2010/wordprocessingInk" xmlns:wne="http://schemas.microsoft.com/office/word/2006/wordml" xmlns:wps="http://schemas.microsoft.com/office/word/2010/wordprocessingShape" mc:Ignorable="w14 w15 w16se w16cid w16 w16cex w16sdtdh w16du wp14">
+<w:document xmlns:wpc="http://schemas.microsoft.com/office/word/2010/wordprocessingCanvas" xmlns:cx="http://schemas.microsoft.com/office/drawing/2014/chartex" xmlns:cx1="http://schemas.microsoft.com/office/drawing/2015/9/8/chartex" xmlns:cx2="http://schemas.microsoft.com/office/drawing/2015/10/21/chartex" xmlns:cx3="http://schemas.microsoft.com/office/drawing/2016/5/9/chartex" xmlns:cx4="http://schemas.microsoft.com/office/drawing/2016/5/10/chartex" xmlns:cx5="http://schemas.microsoft.com/office/drawing/2016/5/11/chartex" xmlns:cx6="http://schemas.microsoft.com/office/drawing/2016/5/12/chartex" xmlns:cx7="http://schemas.microsoft.com/office/drawing/2016/5/13/chartex" xmlns:cx8="http://schemas.microsoft.com/office/drawing/2016/5/14/chartex" xmlns:mc="http://schemas.openxmlformats.org/markup-compatibility/2006" xmlns:aink="http://schemas.microsoft.com/office/drawing/2016/ink" xmlns:am3d="http://schemas.microsoft.com/office/drawing/2017/model3d" xmlns:o="urn:schemas-microsoft-com:office:office" xmlns:oel="http://schemas.microsoft.com/office/2019/extlst" xmlns:r="http://schemas.openxmlformats.org/officeDocument/2006/relationships" xmlns:m="http://schemas.openxmlformats.org/officeDocument/2006/math" xmlns:v="urn:schemas-microsoft-com:vml" xmlns:wp14="http://schemas.microsoft.com/office/word/2010/wordprocessingDrawing" xmlns:wp="http://schemas.openxmlformats.org/drawingml/2006/wordprocessingDrawing" xmlns:w10="urn:schemas-microsoft-com:office:word" xmlns:w="http://schemas.openxmlformats.org/wordprocessingml/2006/main" xmlns:w14="http://schemas.microsoft.com/office/word/2010/wordml" xmlns:w15="http://schemas.microsoft.com/office/word/2012/wordml" xmlns:w16cex="http://schemas.microsoft.com/office/word/2018/wordml/cex" xmlns:w16cid="http://schemas.microsoft.com/office/word/2016/wordml/cid" xmlns:w16="http://schemas.microsoft.com/office/word/2018/wordml" xmlns:w16du="http://schemas.microsoft.com/office/word/2023/wordml/word16du" xmlns:w16sdtdh="http://schemas.microsoft.com/office/word/2020/wordml/sdtdatahash" xmlns:w16sdtfl="http://schemas.microsoft.com/office/word/2024/wordml/sdtformatlock" xmlns:w16se="http://schemas.microsoft.com/office/word/2015/wordml/symex" xmlns:wpg="http://schemas.microsoft.com/office/word/2010/wordprocessingGroup" xmlns:wpi="http://schemas.microsoft.com/office/word/2010/wordprocessingInk" xmlns:wne="http://schemas.microsoft.com/office/word/2006/wordml" xmlns:wps="http://schemas.microsoft.com/office/word/2010/wordprocessingShape" mc:Ignorable="w14 w15 w16se w16cid w16 w16cex w16sdtdh w16sdtfl w16du wp14">
   <w:body>
     <w:p>
       <w:pPr>
@@ -420,7 +420,29 @@
           <w:sz w:val="28"/>
           <w:szCs w:val="28"/>
         </w:rPr>
-        <w:t xml:space="preserve">                  </w:t>
+        <w:t xml:space="preserve">               </w:t>
+      </w:r>
+      <w:r>
+        <w:rPr>
+          <w:rFonts w:ascii="Arial" w:hAnsi="Arial" w:cs="Arial"/>
+          <w:b/>
+          <w:color w:val="3C4043"/>
+          <w:spacing w:val="2"/>
+          <w:sz w:val="28"/>
+          <w:szCs w:val="28"/>
+        </w:rPr>
+        <w:t xml:space="preserve">        </w:t>
+      </w:r>
+      <w:r>
+        <w:rPr>
+          <w:rFonts w:ascii="Arial" w:hAnsi="Arial" w:cs="Arial"/>
+          <w:b/>
+          <w:color w:val="3C4043"/>
+          <w:spacing w:val="2"/>
+          <w:sz w:val="28"/>
+          <w:szCs w:val="28"/>
+        </w:rPr>
+        <w:t xml:space="preserve">   </w:t>
       </w:r>
       <w:proofErr w:type="spellStart"/>
       <w:r>
@@ -492,21 +514,8 @@
           <w:sz w:val="28"/>
           <w:szCs w:val="28"/>
         </w:rPr>
-        <w:t xml:space="preserve"> provides pre-defined components for designing a </w:t>
-      </w:r>
-      <w:proofErr w:type="spellStart"/>
-      <w:r>
-        <w:rPr>
-          <w:rFonts w:ascii="Arial" w:hAnsi="Arial" w:cs="Arial"/>
-          <w:b/>
-          <w:color w:val="3C4043"/>
-          <w:spacing w:val="2"/>
-          <w:sz w:val="28"/>
-          <w:szCs w:val="28"/>
-        </w:rPr>
-        <w:t>form,form</w:t>
-      </w:r>
-      <w:proofErr w:type="spellEnd"/>
+        <w:t xml:space="preserve"> provides pre-defined components for designing a form,</w:t>
+      </w:r>
       <w:r>
         <w:rPr>
           <w:rFonts w:ascii="Arial" w:hAnsi="Arial" w:cs="Arial"/>
@@ -517,6 +526,17 @@
           <w:szCs w:val="28"/>
         </w:rPr>
         <w:t xml:space="preserve"> </w:t>
+      </w:r>
+      <w:r>
+        <w:rPr>
+          <w:rFonts w:ascii="Arial" w:hAnsi="Arial" w:cs="Arial"/>
+          <w:b/>
+          <w:color w:val="3C4043"/>
+          <w:spacing w:val="2"/>
+          <w:sz w:val="28"/>
+          <w:szCs w:val="28"/>
+        </w:rPr>
+        <w:t xml:space="preserve">form </w:t>
       </w:r>
       <w:r>
         <w:rPr>
@@ -918,31 +938,7 @@
           <w:sz w:val="28"/>
           <w:szCs w:val="28"/>
         </w:rPr>
-        <w:t>&gt;          </w:t>
-      </w:r>
-      <w:proofErr w:type="gramStart"/>
-      <w:r>
-        <w:rPr>
-          <w:rFonts w:ascii="Arial" w:hAnsi="Arial" w:cs="Arial"/>
-          <w:b/>
-          <w:color w:val="3C4043"/>
-          <w:spacing w:val="2"/>
-          <w:sz w:val="28"/>
-          <w:szCs w:val="28"/>
-        </w:rPr>
-        <w:t xml:space="preserve">  :</w:t>
-      </w:r>
-      <w:proofErr w:type="gramEnd"/>
-      <w:r>
-        <w:rPr>
-          <w:rFonts w:ascii="Arial" w:hAnsi="Arial" w:cs="Arial"/>
-          <w:b/>
-          <w:color w:val="3C4043"/>
-          <w:spacing w:val="2"/>
-          <w:sz w:val="28"/>
-          <w:szCs w:val="28"/>
-        </w:rPr>
-        <w:t xml:space="preserve"> It configures a container that can handle form.</w:t>
+        <w:t>&gt;            : It configures a container that can handle form.</w:t>
       </w:r>
       <w:r>
         <w:rPr>
@@ -1529,31 +1525,7 @@
           <w:sz w:val="28"/>
           <w:szCs w:val="28"/>
         </w:rPr>
-        <w:t xml:space="preserve"> Internally it happens like MVC </w:t>
-      </w:r>
-      <w:proofErr w:type="spellStart"/>
-      <w:r>
-        <w:rPr>
-          <w:rFonts w:ascii="Arial" w:hAnsi="Arial" w:cs="Arial"/>
-          <w:b/>
-          <w:color w:val="4A442A" w:themeColor="background2" w:themeShade="40"/>
-          <w:spacing w:val="2"/>
-          <w:sz w:val="28"/>
-          <w:szCs w:val="28"/>
-        </w:rPr>
-        <w:t>cassed</w:t>
-      </w:r>
-      <w:proofErr w:type="spellEnd"/>
-      <w:r>
-        <w:rPr>
-          <w:rFonts w:ascii="Arial" w:hAnsi="Arial" w:cs="Arial"/>
-          <w:b/>
-          <w:color w:val="4A442A" w:themeColor="background2" w:themeShade="40"/>
-          <w:spacing w:val="2"/>
-          <w:sz w:val="28"/>
-          <w:szCs w:val="28"/>
-        </w:rPr>
-        <w:t xml:space="preserve"> as </w:t>
+        <w:t xml:space="preserve"> Internally it happens like MVC cased as </w:t>
       </w:r>
       <w:r>
         <w:rPr>
@@ -4009,42 +3981,18 @@
           <w:sz w:val="28"/>
           <w:szCs w:val="28"/>
         </w:rPr>
-        <w:t>&lt;/Form</w:t>
-      </w:r>
-      <w:proofErr w:type="gramStart"/>
-      <w:r>
-        <w:rPr>
-          <w:rFonts w:ascii="Arial" w:hAnsi="Arial" w:cs="Arial"/>
-          <w:b/>
-          <w:color w:val="3C4043"/>
-          <w:spacing w:val="2"/>
-          <w:sz w:val="28"/>
-          <w:szCs w:val="28"/>
-        </w:rPr>
-        <w:t>&gt;</w:t>
-      </w:r>
-      <w:r>
-        <w:rPr>
-          <w:rFonts w:ascii="Arial" w:hAnsi="Arial" w:cs="Arial"/>
-          <w:b/>
-          <w:color w:val="3C4043"/>
-          <w:spacing w:val="2"/>
-          <w:sz w:val="28"/>
-          <w:szCs w:val="28"/>
-        </w:rPr>
-        <w:t xml:space="preserve"> :</w:t>
-      </w:r>
-      <w:proofErr w:type="gramEnd"/>
-      <w:r>
-        <w:rPr>
-          <w:rFonts w:ascii="Arial" w:hAnsi="Arial" w:cs="Arial"/>
-          <w:b/>
-          <w:color w:val="3C4043"/>
-          <w:spacing w:val="2"/>
-          <w:sz w:val="28"/>
-          <w:szCs w:val="28"/>
-        </w:rPr>
-        <w:t xml:space="preserve"> It will show the validation messages at a time.</w:t>
+        <w:t>&lt;/Form&gt;</w:t>
+      </w:r>
+      <w:r>
+        <w:rPr>
+          <w:rFonts w:ascii="Arial" w:hAnsi="Arial" w:cs="Arial"/>
+          <w:b/>
+          <w:color w:val="3C4043"/>
+          <w:spacing w:val="2"/>
+          <w:sz w:val="28"/>
+          <w:szCs w:val="28"/>
+        </w:rPr>
+        <w:t xml:space="preserve"> : It will show the validation messages at a time.</w:t>
       </w:r>
     </w:p>
     <w:p>
@@ -4102,7 +4050,6 @@
         </w:rPr>
         <w:t>&lt;/Form</w:t>
       </w:r>
-      <w:proofErr w:type="gramStart"/>
       <w:r>
         <w:rPr>
           <w:rFonts w:ascii="Arial" w:hAnsi="Arial" w:cs="Arial"/>
@@ -4134,19 +4081,7 @@
           <w:sz w:val="28"/>
           <w:szCs w:val="28"/>
         </w:rPr>
-        <w:t>:</w:t>
-      </w:r>
-      <w:proofErr w:type="gramEnd"/>
-      <w:r>
-        <w:rPr>
-          <w:rFonts w:ascii="Arial" w:hAnsi="Arial" w:cs="Arial"/>
-          <w:b/>
-          <w:color w:val="3C4043"/>
-          <w:spacing w:val="2"/>
-          <w:sz w:val="28"/>
-          <w:szCs w:val="28"/>
-        </w:rPr>
-        <w:t xml:space="preserve"> It will show the validation message one by one.</w:t>
+        <w:t>: It will show the validation message one by one.</w:t>
       </w:r>
       <w:r>
         <w:rPr>
@@ -6227,7 +6162,7 @@
 </file>
 
 <file path=word/endnotes.xml><?xml version="1.0" encoding="utf-8"?>
-<w:endnotes xmlns:wpc="http://schemas.microsoft.com/office/word/2010/wordprocessingCanvas" xmlns:cx="http://schemas.microsoft.com/office/drawing/2014/chartex" xmlns:cx1="http://schemas.microsoft.com/office/drawing/2015/9/8/chartex" xmlns:cx2="http://schemas.microsoft.com/office/drawing/2015/10/21/chartex" xmlns:cx3="http://schemas.microsoft.com/office/drawing/2016/5/9/chartex" xmlns:cx4="http://schemas.microsoft.com/office/drawing/2016/5/10/chartex" xmlns:cx5="http://schemas.microsoft.com/office/drawing/2016/5/11/chartex" xmlns:cx6="http://schemas.microsoft.com/office/drawing/2016/5/12/chartex" xmlns:cx7="http://schemas.microsoft.com/office/drawing/2016/5/13/chartex" xmlns:cx8="http://schemas.microsoft.com/office/drawing/2016/5/14/chartex" xmlns:mc="http://schemas.openxmlformats.org/markup-compatibility/2006" xmlns:aink="http://schemas.microsoft.com/office/drawing/2016/ink" xmlns:am3d="http://schemas.microsoft.com/office/drawing/2017/model3d" xmlns:o="urn:schemas-microsoft-com:office:office" xmlns:oel="http://schemas.microsoft.com/office/2019/extlst" xmlns:r="http://schemas.openxmlformats.org/officeDocument/2006/relationships" xmlns:m="http://schemas.openxmlformats.org/officeDocument/2006/math" xmlns:v="urn:schemas-microsoft-com:vml" xmlns:wp14="http://schemas.microsoft.com/office/word/2010/wordprocessingDrawing" xmlns:wp="http://schemas.openxmlformats.org/drawingml/2006/wordprocessingDrawing" xmlns:w10="urn:schemas-microsoft-com:office:word" xmlns:w="http://schemas.openxmlformats.org/wordprocessingml/2006/main" xmlns:w14="http://schemas.microsoft.com/office/word/2010/wordml" xmlns:w15="http://schemas.microsoft.com/office/word/2012/wordml" xmlns:w16cex="http://schemas.microsoft.com/office/word/2018/wordml/cex" xmlns:w16cid="http://schemas.microsoft.com/office/word/2016/wordml/cid" xmlns:w16="http://schemas.microsoft.com/office/word/2018/wordml" xmlns:w16du="http://schemas.microsoft.com/office/word/2023/wordml/word16du" xmlns:w16sdtdh="http://schemas.microsoft.com/office/word/2020/wordml/sdtdatahash" xmlns:w16se="http://schemas.microsoft.com/office/word/2015/wordml/symex" xmlns:wpg="http://schemas.microsoft.com/office/word/2010/wordprocessingGroup" xmlns:wpi="http://schemas.microsoft.com/office/word/2010/wordprocessingInk" xmlns:wne="http://schemas.microsoft.com/office/word/2006/wordml" xmlns:wps="http://schemas.microsoft.com/office/word/2010/wordprocessingShape" mc:Ignorable="w14 w15 w16se w16cid w16 w16cex w16sdtdh w16du wp14">
+<w:endnotes xmlns:wpc="http://schemas.microsoft.com/office/word/2010/wordprocessingCanvas" xmlns:cx="http://schemas.microsoft.com/office/drawing/2014/chartex" xmlns:cx1="http://schemas.microsoft.com/office/drawing/2015/9/8/chartex" xmlns:cx2="http://schemas.microsoft.com/office/drawing/2015/10/21/chartex" xmlns:cx3="http://schemas.microsoft.com/office/drawing/2016/5/9/chartex" xmlns:cx4="http://schemas.microsoft.com/office/drawing/2016/5/10/chartex" xmlns:cx5="http://schemas.microsoft.com/office/drawing/2016/5/11/chartex" xmlns:cx6="http://schemas.microsoft.com/office/drawing/2016/5/12/chartex" xmlns:cx7="http://schemas.microsoft.com/office/drawing/2016/5/13/chartex" xmlns:cx8="http://schemas.microsoft.com/office/drawing/2016/5/14/chartex" xmlns:mc="http://schemas.openxmlformats.org/markup-compatibility/2006" xmlns:aink="http://schemas.microsoft.com/office/drawing/2016/ink" xmlns:am3d="http://schemas.microsoft.com/office/drawing/2017/model3d" xmlns:o="urn:schemas-microsoft-com:office:office" xmlns:oel="http://schemas.microsoft.com/office/2019/extlst" xmlns:r="http://schemas.openxmlformats.org/officeDocument/2006/relationships" xmlns:m="http://schemas.openxmlformats.org/officeDocument/2006/math" xmlns:v="urn:schemas-microsoft-com:vml" xmlns:wp14="http://schemas.microsoft.com/office/word/2010/wordprocessingDrawing" xmlns:wp="http://schemas.openxmlformats.org/drawingml/2006/wordprocessingDrawing" xmlns:w10="urn:schemas-microsoft-com:office:word" xmlns:w="http://schemas.openxmlformats.org/wordprocessingml/2006/main" xmlns:w14="http://schemas.microsoft.com/office/word/2010/wordml" xmlns:w15="http://schemas.microsoft.com/office/word/2012/wordml" xmlns:w16cex="http://schemas.microsoft.com/office/word/2018/wordml/cex" xmlns:w16cid="http://schemas.microsoft.com/office/word/2016/wordml/cid" xmlns:w16="http://schemas.microsoft.com/office/word/2018/wordml" xmlns:w16du="http://schemas.microsoft.com/office/word/2023/wordml/word16du" xmlns:w16sdtdh="http://schemas.microsoft.com/office/word/2020/wordml/sdtdatahash" xmlns:w16sdtfl="http://schemas.microsoft.com/office/word/2024/wordml/sdtformatlock" xmlns:w16se="http://schemas.microsoft.com/office/word/2015/wordml/symex" xmlns:wpg="http://schemas.microsoft.com/office/word/2010/wordprocessingGroup" xmlns:wpi="http://schemas.microsoft.com/office/word/2010/wordprocessingInk" xmlns:wne="http://schemas.microsoft.com/office/word/2006/wordml" xmlns:wps="http://schemas.microsoft.com/office/word/2010/wordprocessingShape" mc:Ignorable="w14 w15 w16se w16cid w16 w16cex w16sdtdh w16sdtfl w16du wp14">
   <w:endnote w:type="separator" w:id="-1">
     <w:p>
       <w:pPr>
@@ -6252,7 +6187,7 @@
 </file>
 
 <file path=word/footer1.xml><?xml version="1.0" encoding="utf-8"?>
-<w:ftr xmlns:wpc="http://schemas.microsoft.com/office/word/2010/wordprocessingCanvas" xmlns:cx="http://schemas.microsoft.com/office/drawing/2014/chartex" xmlns:cx1="http://schemas.microsoft.com/office/drawing/2015/9/8/chartex" xmlns:cx2="http://schemas.microsoft.com/office/drawing/2015/10/21/chartex" xmlns:cx3="http://schemas.microsoft.com/office/drawing/2016/5/9/chartex" xmlns:cx4="http://schemas.microsoft.com/office/drawing/2016/5/10/chartex" xmlns:cx5="http://schemas.microsoft.com/office/drawing/2016/5/11/chartex" xmlns:cx6="http://schemas.microsoft.com/office/drawing/2016/5/12/chartex" xmlns:cx7="http://schemas.microsoft.com/office/drawing/2016/5/13/chartex" xmlns:cx8="http://schemas.microsoft.com/office/drawing/2016/5/14/chartex" xmlns:mc="http://schemas.openxmlformats.org/markup-compatibility/2006" xmlns:aink="http://schemas.microsoft.com/office/drawing/2016/ink" xmlns:am3d="http://schemas.microsoft.com/office/drawing/2017/model3d" xmlns:o="urn:schemas-microsoft-com:office:office" xmlns:oel="http://schemas.microsoft.com/office/2019/extlst" xmlns:r="http://schemas.openxmlformats.org/officeDocument/2006/relationships" xmlns:m="http://schemas.openxmlformats.org/officeDocument/2006/math" xmlns:v="urn:schemas-microsoft-com:vml" xmlns:wp14="http://schemas.microsoft.com/office/word/2010/wordprocessingDrawing" xmlns:wp="http://schemas.openxmlformats.org/drawingml/2006/wordprocessingDrawing" xmlns:w10="urn:schemas-microsoft-com:office:word" xmlns:w="http://schemas.openxmlformats.org/wordprocessingml/2006/main" xmlns:w14="http://schemas.microsoft.com/office/word/2010/wordml" xmlns:w15="http://schemas.microsoft.com/office/word/2012/wordml" xmlns:w16cex="http://schemas.microsoft.com/office/word/2018/wordml/cex" xmlns:w16cid="http://schemas.microsoft.com/office/word/2016/wordml/cid" xmlns:w16="http://schemas.microsoft.com/office/word/2018/wordml" xmlns:w16du="http://schemas.microsoft.com/office/word/2023/wordml/word16du" xmlns:w16sdtdh="http://schemas.microsoft.com/office/word/2020/wordml/sdtdatahash" xmlns:w16se="http://schemas.microsoft.com/office/word/2015/wordml/symex" xmlns:wpg="http://schemas.microsoft.com/office/word/2010/wordprocessingGroup" xmlns:wpi="http://schemas.microsoft.com/office/word/2010/wordprocessingInk" xmlns:wne="http://schemas.microsoft.com/office/word/2006/wordml" xmlns:wps="http://schemas.microsoft.com/office/word/2010/wordprocessingShape" mc:Ignorable="w14 w15 w16se w16cid w16 w16cex w16sdtdh w16du wp14">
+<w:ftr xmlns:wpc="http://schemas.microsoft.com/office/word/2010/wordprocessingCanvas" xmlns:cx="http://schemas.microsoft.com/office/drawing/2014/chartex" xmlns:cx1="http://schemas.microsoft.com/office/drawing/2015/9/8/chartex" xmlns:cx2="http://schemas.microsoft.com/office/drawing/2015/10/21/chartex" xmlns:cx3="http://schemas.microsoft.com/office/drawing/2016/5/9/chartex" xmlns:cx4="http://schemas.microsoft.com/office/drawing/2016/5/10/chartex" xmlns:cx5="http://schemas.microsoft.com/office/drawing/2016/5/11/chartex" xmlns:cx6="http://schemas.microsoft.com/office/drawing/2016/5/12/chartex" xmlns:cx7="http://schemas.microsoft.com/office/drawing/2016/5/13/chartex" xmlns:cx8="http://schemas.microsoft.com/office/drawing/2016/5/14/chartex" xmlns:mc="http://schemas.openxmlformats.org/markup-compatibility/2006" xmlns:aink="http://schemas.microsoft.com/office/drawing/2016/ink" xmlns:am3d="http://schemas.microsoft.com/office/drawing/2017/model3d" xmlns:o="urn:schemas-microsoft-com:office:office" xmlns:oel="http://schemas.microsoft.com/office/2019/extlst" xmlns:r="http://schemas.openxmlformats.org/officeDocument/2006/relationships" xmlns:m="http://schemas.openxmlformats.org/officeDocument/2006/math" xmlns:v="urn:schemas-microsoft-com:vml" xmlns:wp14="http://schemas.microsoft.com/office/word/2010/wordprocessingDrawing" xmlns:wp="http://schemas.openxmlformats.org/drawingml/2006/wordprocessingDrawing" xmlns:w10="urn:schemas-microsoft-com:office:word" xmlns:w="http://schemas.openxmlformats.org/wordprocessingml/2006/main" xmlns:w14="http://schemas.microsoft.com/office/word/2010/wordml" xmlns:w15="http://schemas.microsoft.com/office/word/2012/wordml" xmlns:w16cex="http://schemas.microsoft.com/office/word/2018/wordml/cex" xmlns:w16cid="http://schemas.microsoft.com/office/word/2016/wordml/cid" xmlns:w16="http://schemas.microsoft.com/office/word/2018/wordml" xmlns:w16du="http://schemas.microsoft.com/office/word/2023/wordml/word16du" xmlns:w16sdtdh="http://schemas.microsoft.com/office/word/2020/wordml/sdtdatahash" xmlns:w16sdtfl="http://schemas.microsoft.com/office/word/2024/wordml/sdtformatlock" xmlns:w16se="http://schemas.microsoft.com/office/word/2015/wordml/symex" xmlns:wpg="http://schemas.microsoft.com/office/word/2010/wordprocessingGroup" xmlns:wpi="http://schemas.microsoft.com/office/word/2010/wordprocessingInk" xmlns:wne="http://schemas.microsoft.com/office/word/2006/wordml" xmlns:wps="http://schemas.microsoft.com/office/word/2010/wordprocessingShape" mc:Ignorable="w14 w15 w16se w16cid w16 w16cex w16sdtdh w16sdtfl w16du wp14">
   <w:sdt>
     <w:sdtPr>
       <w:id w:val="-1464649597"/>
@@ -6305,7 +6240,7 @@
 </file>
 
 <file path=word/footnotes.xml><?xml version="1.0" encoding="utf-8"?>
-<w:footnotes xmlns:wpc="http://schemas.microsoft.com/office/word/2010/wordprocessingCanvas" xmlns:cx="http://schemas.microsoft.com/office/drawing/2014/chartex" xmlns:cx1="http://schemas.microsoft.com/office/drawing/2015/9/8/chartex" xmlns:cx2="http://schemas.microsoft.com/office/drawing/2015/10/21/chartex" xmlns:cx3="http://schemas.microsoft.com/office/drawing/2016/5/9/chartex" xmlns:cx4="http://schemas.microsoft.com/office/drawing/2016/5/10/chartex" xmlns:cx5="http://schemas.microsoft.com/office/drawing/2016/5/11/chartex" xmlns:cx6="http://schemas.microsoft.com/office/drawing/2016/5/12/chartex" xmlns:cx7="http://schemas.microsoft.com/office/drawing/2016/5/13/chartex" xmlns:cx8="http://schemas.microsoft.com/office/drawing/2016/5/14/chartex" xmlns:mc="http://schemas.openxmlformats.org/markup-compatibility/2006" xmlns:aink="http://schemas.microsoft.com/office/drawing/2016/ink" xmlns:am3d="http://schemas.microsoft.com/office/drawing/2017/model3d" xmlns:o="urn:schemas-microsoft-com:office:office" xmlns:oel="http://schemas.microsoft.com/office/2019/extlst" xmlns:r="http://schemas.openxmlformats.org/officeDocument/2006/relationships" xmlns:m="http://schemas.openxmlformats.org/officeDocument/2006/math" xmlns:v="urn:schemas-microsoft-com:vml" xmlns:wp14="http://schemas.microsoft.com/office/word/2010/wordprocessingDrawing" xmlns:wp="http://schemas.openxmlformats.org/drawingml/2006/wordprocessingDrawing" xmlns:w10="urn:schemas-microsoft-com:office:word" xmlns:w="http://schemas.openxmlformats.org/wordprocessingml/2006/main" xmlns:w14="http://schemas.microsoft.com/office/word/2010/wordml" xmlns:w15="http://schemas.microsoft.com/office/word/2012/wordml" xmlns:w16cex="http://schemas.microsoft.com/office/word/2018/wordml/cex" xmlns:w16cid="http://schemas.microsoft.com/office/word/2016/wordml/cid" xmlns:w16="http://schemas.microsoft.com/office/word/2018/wordml" xmlns:w16du="http://schemas.microsoft.com/office/word/2023/wordml/word16du" xmlns:w16sdtdh="http://schemas.microsoft.com/office/word/2020/wordml/sdtdatahash" xmlns:w16se="http://schemas.microsoft.com/office/word/2015/wordml/symex" xmlns:wpg="http://schemas.microsoft.com/office/word/2010/wordprocessingGroup" xmlns:wpi="http://schemas.microsoft.com/office/word/2010/wordprocessingInk" xmlns:wne="http://schemas.microsoft.com/office/word/2006/wordml" xmlns:wps="http://schemas.microsoft.com/office/word/2010/wordprocessingShape" mc:Ignorable="w14 w15 w16se w16cid w16 w16cex w16sdtdh w16du wp14">
+<w:footnotes xmlns:wpc="http://schemas.microsoft.com/office/word/2010/wordprocessingCanvas" xmlns:cx="http://schemas.microsoft.com/office/drawing/2014/chartex" xmlns:cx1="http://schemas.microsoft.com/office/drawing/2015/9/8/chartex" xmlns:cx2="http://schemas.microsoft.com/office/drawing/2015/10/21/chartex" xmlns:cx3="http://schemas.microsoft.com/office/drawing/2016/5/9/chartex" xmlns:cx4="http://schemas.microsoft.com/office/drawing/2016/5/10/chartex" xmlns:cx5="http://schemas.microsoft.com/office/drawing/2016/5/11/chartex" xmlns:cx6="http://schemas.microsoft.com/office/drawing/2016/5/12/chartex" xmlns:cx7="http://schemas.microsoft.com/office/drawing/2016/5/13/chartex" xmlns:cx8="http://schemas.microsoft.com/office/drawing/2016/5/14/chartex" xmlns:mc="http://schemas.openxmlformats.org/markup-compatibility/2006" xmlns:aink="http://schemas.microsoft.com/office/drawing/2016/ink" xmlns:am3d="http://schemas.microsoft.com/office/drawing/2017/model3d" xmlns:o="urn:schemas-microsoft-com:office:office" xmlns:oel="http://schemas.microsoft.com/office/2019/extlst" xmlns:r="http://schemas.openxmlformats.org/officeDocument/2006/relationships" xmlns:m="http://schemas.openxmlformats.org/officeDocument/2006/math" xmlns:v="urn:schemas-microsoft-com:vml" xmlns:wp14="http://schemas.microsoft.com/office/word/2010/wordprocessingDrawing" xmlns:wp="http://schemas.openxmlformats.org/drawingml/2006/wordprocessingDrawing" xmlns:w10="urn:schemas-microsoft-com:office:word" xmlns:w="http://schemas.openxmlformats.org/wordprocessingml/2006/main" xmlns:w14="http://schemas.microsoft.com/office/word/2010/wordml" xmlns:w15="http://schemas.microsoft.com/office/word/2012/wordml" xmlns:w16cex="http://schemas.microsoft.com/office/word/2018/wordml/cex" xmlns:w16cid="http://schemas.microsoft.com/office/word/2016/wordml/cid" xmlns:w16="http://schemas.microsoft.com/office/word/2018/wordml" xmlns:w16du="http://schemas.microsoft.com/office/word/2023/wordml/word16du" xmlns:w16sdtdh="http://schemas.microsoft.com/office/word/2020/wordml/sdtdatahash" xmlns:w16sdtfl="http://schemas.microsoft.com/office/word/2024/wordml/sdtformatlock" xmlns:w16se="http://schemas.microsoft.com/office/word/2015/wordml/symex" xmlns:wpg="http://schemas.microsoft.com/office/word/2010/wordprocessingGroup" xmlns:wpi="http://schemas.microsoft.com/office/word/2010/wordprocessingInk" xmlns:wne="http://schemas.microsoft.com/office/word/2006/wordml" xmlns:wps="http://schemas.microsoft.com/office/word/2010/wordprocessingShape" mc:Ignorable="w14 w15 w16se w16cid w16 w16cex w16sdtdh w16sdtfl w16du wp14">
   <w:footnote w:type="separator" w:id="-1">
     <w:p>
       <w:pPr>
@@ -6330,7 +6265,7 @@
 </file>
 
 <file path=word/styles.xml><?xml version="1.0" encoding="utf-8"?>
-<w:styles xmlns:mc="http://schemas.openxmlformats.org/markup-compatibility/2006" xmlns:r="http://schemas.openxmlformats.org/officeDocument/2006/relationships" xmlns:w="http://schemas.openxmlformats.org/wordprocessingml/2006/main" xmlns:w14="http://schemas.microsoft.com/office/word/2010/wordml" xmlns:w15="http://schemas.microsoft.com/office/word/2012/wordml" xmlns:w16cex="http://schemas.microsoft.com/office/word/2018/wordml/cex" xmlns:w16cid="http://schemas.microsoft.com/office/word/2016/wordml/cid" xmlns:w16="http://schemas.microsoft.com/office/word/2018/wordml" xmlns:w16du="http://schemas.microsoft.com/office/word/2023/wordml/word16du" xmlns:w16sdtdh="http://schemas.microsoft.com/office/word/2020/wordml/sdtdatahash" xmlns:w16se="http://schemas.microsoft.com/office/word/2015/wordml/symex" mc:Ignorable="w14 w15 w16se w16cid w16 w16cex w16sdtdh w16du">
+<w:styles xmlns:mc="http://schemas.openxmlformats.org/markup-compatibility/2006" xmlns:r="http://schemas.openxmlformats.org/officeDocument/2006/relationships" xmlns:w="http://schemas.openxmlformats.org/wordprocessingml/2006/main" xmlns:w14="http://schemas.microsoft.com/office/word/2010/wordml" xmlns:w15="http://schemas.microsoft.com/office/word/2012/wordml" xmlns:w16cex="http://schemas.microsoft.com/office/word/2018/wordml/cex" xmlns:w16cid="http://schemas.microsoft.com/office/word/2016/wordml/cid" xmlns:w16="http://schemas.microsoft.com/office/word/2018/wordml" xmlns:w16du="http://schemas.microsoft.com/office/word/2023/wordml/word16du" xmlns:w16sdtdh="http://schemas.microsoft.com/office/word/2020/wordml/sdtdatahash" xmlns:w16sdtfl="http://schemas.microsoft.com/office/word/2024/wordml/sdtformatlock" xmlns:w16se="http://schemas.microsoft.com/office/word/2015/wordml/symex" mc:Ignorable="w14 w15 w16se w16cid w16 w16cex w16sdtdh w16sdtfl w16du">
   <w:docDefaults>
     <w:rPrDefault>
       <w:rPr>

</xml_diff>